<commit_message>
added 4 and 5 in report and removed the report that was not in folder
</commit_message>
<xml_diff>
--- a/doc/PostMortemReport/PostMortem.docx
+++ b/doc/PostMortemReport/PostMortem.docx
@@ -1,6 +1,6 @@
 
 <file path=word/document.xml><?xml version="1.0" encoding="utf-8"?>
-<w:document xmlns:ve="http://schemas.openxmlformats.org/markup-compatibility/2006" xmlns:o="urn:schemas-microsoft-com:office:office" xmlns:r="http://schemas.openxmlformats.org/officeDocument/2006/relationships" xmlns:m="http://schemas.openxmlformats.org/officeDocument/2006/math" xmlns:v="urn:schemas-microsoft-com:vml" xmlns:wp="http://schemas.openxmlformats.org/drawingml/2006/wordprocessingDrawing" xmlns:w10="urn:schemas-microsoft-com:office:word" xmlns:w="http://schemas.openxmlformats.org/wordprocessingml/2006/main" xmlns:wne="http://schemas.microsoft.com/office/word/2006/wordml">
+<w:document xmlns:wpc="http://schemas.microsoft.com/office/word/2010/wordprocessingCanvas" xmlns:mc="http://schemas.openxmlformats.org/markup-compatibility/2006" xmlns:o="urn:schemas-microsoft-com:office:office" xmlns:r="http://schemas.openxmlformats.org/officeDocument/2006/relationships" xmlns:m="http://schemas.openxmlformats.org/officeDocument/2006/math" xmlns:v="urn:schemas-microsoft-com:vml" xmlns:wp14="http://schemas.microsoft.com/office/word/2010/wordprocessingDrawing" xmlns:wp="http://schemas.openxmlformats.org/drawingml/2006/wordprocessingDrawing" xmlns:w10="urn:schemas-microsoft-com:office:word" xmlns:w="http://schemas.openxmlformats.org/wordprocessingml/2006/main" xmlns:w14="http://schemas.microsoft.com/office/word/2010/wordml" xmlns:wpg="http://schemas.microsoft.com/office/word/2010/wordprocessingGroup" xmlns:wpi="http://schemas.microsoft.com/office/word/2010/wordprocessingInk" xmlns:wne="http://schemas.microsoft.com/office/word/2006/wordml" xmlns:wps="http://schemas.microsoft.com/office/word/2010/wordprocessingShape" mc:Ignorable="w14 wp14">
   <w:body>
     <w:sdt>
       <w:sdtPr>
@@ -25,7 +25,7 @@
           <w:tblPr>
             <w:tblW w:w="5000" w:type="pct"/>
             <w:jc w:val="center"/>
-            <w:tblLook w:val="04A0"/>
+            <w:tblLook w:val="04A0" w:firstRow="1" w:lastRow="0" w:firstColumn="1" w:lastColumn="0" w:noHBand="0" w:noVBand="1"/>
           </w:tblPr>
           <w:tblGrid>
             <w:gridCol w:w="9288"/>
@@ -68,6 +68,7 @@
                 <w:dataBinding w:prefixMappings="xmlns:ns0='http://schemas.openxmlformats.org/package/2006/metadata/core-properties' xmlns:ns1='http://purl.org/dc/elements/1.1/'" w:xpath="/ns0:coreProperties[1]/ns1:title[1]" w:storeItemID="{6C3C8BC8-F283-45AE-878A-BAB7291924A1}"/>
                 <w:text/>
               </w:sdtPr>
+              <w:sdtEndPr/>
               <w:sdtContent>
                 <w:tc>
                   <w:tcPr>
@@ -117,6 +118,7 @@
                 <w:dataBinding w:prefixMappings="xmlns:ns0='http://schemas.openxmlformats.org/package/2006/metadata/core-properties' xmlns:ns1='http://purl.org/dc/elements/1.1/'" w:xpath="/ns0:coreProperties[1]/ns1:subject[1]" w:storeItemID="{6C3C8BC8-F283-45AE-878A-BAB7291924A1}"/>
                 <w:text/>
               </w:sdtPr>
+              <w:sdtEndPr/>
               <w:sdtContent>
                 <w:tc>
                   <w:tcPr>
@@ -142,7 +144,7 @@
                         <w:sz w:val="44"/>
                         <w:szCs w:val="44"/>
                       </w:rPr>
-                      <w:t xml:space="preserve">Post </w:t>
+                      <w:t xml:space="preserve">Post Mortem </w:t>
                     </w:r>
                     <w:proofErr w:type="spellStart"/>
                     <w:r>
@@ -151,17 +153,9 @@
                         <w:sz w:val="44"/>
                         <w:szCs w:val="44"/>
                       </w:rPr>
-                      <w:t>Mortem</w:t>
+                      <w:t>Report</w:t>
                     </w:r>
                     <w:proofErr w:type="spellEnd"/>
-                    <w:r>
-                      <w:rPr>
-                        <w:rFonts w:asciiTheme="majorHAnsi" w:eastAsiaTheme="majorEastAsia" w:hAnsiTheme="majorHAnsi" w:cstheme="majorBidi"/>
-                        <w:sz w:val="44"/>
-                        <w:szCs w:val="44"/>
-                      </w:rPr>
-                      <w:t xml:space="preserve"> Report</w:t>
-                    </w:r>
                   </w:p>
                 </w:tc>
               </w:sdtContent>
@@ -193,6 +187,7 @@
                     <w:calendar w:val="gregorian"/>
                   </w:date>
                 </w:sdtPr>
+                <w:sdtEndPr/>
                 <w:sdtContent>
                   <w:p>
                     <w:pPr>
@@ -275,13 +270,8 @@
             <w:jc w:val="center"/>
           </w:pPr>
           <w:r>
-            <w:t xml:space="preserve">Andreas </w:t>
+            <w:t>Andreas Trakossas</w:t>
           </w:r>
-          <w:proofErr w:type="spellStart"/>
-          <w:r>
-            <w:t>Trakossas</w:t>
-          </w:r>
-          <w:proofErr w:type="spellEnd"/>
         </w:p>
         <w:p>
           <w:pPr>
@@ -298,13 +288,8 @@
             <w:jc w:val="center"/>
           </w:pPr>
           <w:r>
-            <w:t xml:space="preserve">Henrik </w:t>
+            <w:t>Henrik Merlander</w:t>
           </w:r>
-          <w:proofErr w:type="spellStart"/>
-          <w:r>
-            <w:t>Merlander</w:t>
-          </w:r>
-          <w:proofErr w:type="spellEnd"/>
         </w:p>
         <w:p>
           <w:pPr>
@@ -387,7 +372,7 @@
           <w:tblPr>
             <w:tblpPr w:leftFromText="187" w:rightFromText="187" w:horzAnchor="margin" w:tblpXSpec="center" w:tblpYSpec="bottom"/>
             <w:tblW w:w="5000" w:type="pct"/>
-            <w:tblLook w:val="04A0"/>
+            <w:tblLook w:val="04A0" w:firstRow="1" w:lastRow="0" w:firstColumn="1" w:lastColumn="0" w:noHBand="0" w:noVBand="1"/>
           </w:tblPr>
           <w:tblGrid>
             <w:gridCol w:w="9288"/>
@@ -685,6 +670,46 @@
     </w:p>
     <w:p>
       <w:pPr>
+        <w:shd w:val="clear" w:color="auto" w:fill="FFFFFF"/>
+        <w:spacing w:before="100" w:beforeAutospacing="1" w:after="100" w:afterAutospacing="1" w:line="375" w:lineRule="atLeast"/>
+        <w:rPr>
+          <w:rFonts w:eastAsia="Times New Roman" w:cs="Helvetica"/>
+          <w:color w:val="333333"/>
+          <w:lang w:eastAsia="sv-SE"/>
+        </w:rPr>
+      </w:pPr>
+      <w:r>
+        <w:t>Det som fungerade bra med vårt arbetssätt var att vi hade ett möte i veckan på skolan där vi diskuterade vad vi hade fått gjort,</w:t>
+      </w:r>
+      <w:r>
+        <w:t xml:space="preserve"> </w:t>
+      </w:r>
+      <w:r>
+        <w:t xml:space="preserve">vad som behövde göras och sedan så delade vi ut arbetet mellan alla i gruppen så vi kunde få så mycket gjort som möjligt. Vi delade ut arbetet så att spelet byggdes upp iterativt genom att börja med grunderna och sen bygga på det därifrån. När vi arbetade i skolan så gjorde vi också en del </w:t>
+      </w:r>
+      <w:r>
+        <w:t>par programmering</w:t>
+      </w:r>
+      <w:r>
+        <w:t xml:space="preserve">, vilket ledde till att vi snabbt kunde implementera saker eller lösa de problem som fanns eller dök upp. Förutom mötena i skolan så hade vi också en </w:t>
+      </w:r>
+      <w:proofErr w:type="spellStart"/>
+      <w:r>
+        <w:t>Skypegrupp</w:t>
+      </w:r>
+      <w:proofErr w:type="spellEnd"/>
+      <w:r>
+        <w:t xml:space="preserve">, där vi hade inplanerade möten en till två gånger i veckan. Vi hade också en öppen chat där man kunde diskutera allt som hade med projektet att göra, vilket skapade bra kommunikation i gruppen. Alla kunde berätta vad för problem de hade, </w:t>
+      </w:r>
+      <w:r>
+        <w:t>idéer</w:t>
+      </w:r>
+      <w:r>
+        <w:t xml:space="preserve"> och vad man lyckats göra.</w:t>
+      </w:r>
+    </w:p>
+    <w:p>
+      <w:pPr>
         <w:numPr>
           <w:ilvl w:val="0"/>
           <w:numId w:val="1"/>
@@ -709,6 +734,43 @@
     </w:p>
     <w:p>
       <w:pPr>
+        <w:shd w:val="clear" w:color="auto" w:fill="FFFFFF"/>
+        <w:spacing w:before="100" w:beforeAutospacing="1" w:after="100" w:afterAutospacing="1" w:line="375" w:lineRule="atLeast"/>
+        <w:rPr>
+          <w:rFonts w:eastAsia="Times New Roman" w:cs="Helvetica"/>
+          <w:color w:val="333333"/>
+          <w:lang w:eastAsia="sv-SE"/>
+        </w:rPr>
+      </w:pPr>
+      <w:r>
+        <w:t xml:space="preserve">Det som inte fungerade så bra som vi hade hoppats på var mötena i skolan, även om vi fick gjort det vi ville på mötena så tog mötena ibland för lång tid. Större delen av mötena blev diskussioner som ibland blev </w:t>
+      </w:r>
+      <w:proofErr w:type="spellStart"/>
+      <w:r>
+        <w:t>orelevanta</w:t>
+      </w:r>
+      <w:proofErr w:type="spellEnd"/>
+      <w:r>
+        <w:t xml:space="preserve"> vilket ledde till slöseri med tid. Även om detta bara hände på de första två-tre mötena. En till sak vi kunde ha gjort bättre var att vi borde ha gjort någon form av UML-skiss tidigt i projektet och inte först på slutet, men eftersom vi inte gjorde det så ledde det till när vi skulle </w:t>
+      </w:r>
+      <w:r>
+        <w:t>implementera</w:t>
+      </w:r>
+      <w:bookmarkStart w:id="0" w:name="_GoBack"/>
+      <w:bookmarkEnd w:id="0"/>
+      <w:r>
+        <w:t xml:space="preserve"> saker, så visste vi inte alltid vart det borde implementeras vilket ledde till att projektets struktur inte blev så bra som vi hade hoppats på. Vi strukturerade om koden på läsvecka två eller tre för att förbättra strukturen. Det sista som försämrade vår arbetsgång var att alla hade inte samma schema, vilket gjorde att det kunde vara svårt att hitta tider att arbeta tillsammans som passade alla.</w:t>
+      </w:r>
+      <w:r>
+        <w:br/>
+      </w:r>
+      <w:r>
+        <w:lastRenderedPageBreak/>
+        <w:t>Fördelningen av arbete kunde sluta med att någon ofrivilligt tog på sig mer arbete än någon annan för att det ibland var svårt att avgöra hur stort något var att implementera till att börja med.</w:t>
+      </w:r>
+    </w:p>
+    <w:p>
+      <w:pPr>
         <w:numPr>
           <w:ilvl w:val="0"/>
           <w:numId w:val="1"/>
@@ -862,7 +924,25 @@
           <w:color w:val="333333"/>
           <w:lang w:eastAsia="sv-SE"/>
         </w:rPr>
-        <w:t>je vecka  och diskuterade</w:t>
+        <w:t xml:space="preserve">je </w:t>
+      </w:r>
+      <w:proofErr w:type="gramStart"/>
+      <w:r>
+        <w:rPr>
+          <w:rFonts w:eastAsia="Times New Roman" w:cs="Helvetica"/>
+          <w:color w:val="333333"/>
+          <w:lang w:eastAsia="sv-SE"/>
+        </w:rPr>
+        <w:t>vecka  och</w:t>
+      </w:r>
+      <w:proofErr w:type="gramEnd"/>
+      <w:r>
+        <w:rPr>
+          <w:rFonts w:eastAsia="Times New Roman" w:cs="Helvetica"/>
+          <w:color w:val="333333"/>
+          <w:lang w:eastAsia="sv-SE"/>
+        </w:rPr>
+        <w:t xml:space="preserve"> diskuterade</w:t>
       </w:r>
       <w:r>
         <w:rPr>
@@ -1075,7 +1155,7 @@
       </w:pPr>
     </w:p>
     <w:sectPr>
-      <w:headerReference w:type="default" r:id="rId8"/>
+      <w:headerReference w:type="default" r:id="rId9"/>
       <w:pgSz w:w="11906" w:h="16838"/>
       <w:pgMar w:top="1417" w:right="1417" w:bottom="1417" w:left="1417" w:header="708" w:footer="708" w:gutter="0"/>
       <w:cols w:space="708"/>
@@ -1087,7 +1167,7 @@
 </file>
 
 <file path=word/endnotes.xml><?xml version="1.0" encoding="utf-8"?>
-<w:endnotes xmlns:ve="http://schemas.openxmlformats.org/markup-compatibility/2006" xmlns:o="urn:schemas-microsoft-com:office:office" xmlns:r="http://schemas.openxmlformats.org/officeDocument/2006/relationships" xmlns:m="http://schemas.openxmlformats.org/officeDocument/2006/math" xmlns:v="urn:schemas-microsoft-com:vml" xmlns:wp="http://schemas.openxmlformats.org/drawingml/2006/wordprocessingDrawing" xmlns:w10="urn:schemas-microsoft-com:office:word" xmlns:w="http://schemas.openxmlformats.org/wordprocessingml/2006/main" xmlns:wne="http://schemas.microsoft.com/office/word/2006/wordml">
+<w:endnotes xmlns:wpc="http://schemas.microsoft.com/office/word/2010/wordprocessingCanvas" xmlns:mc="http://schemas.openxmlformats.org/markup-compatibility/2006" xmlns:o="urn:schemas-microsoft-com:office:office" xmlns:r="http://schemas.openxmlformats.org/officeDocument/2006/relationships" xmlns:m="http://schemas.openxmlformats.org/officeDocument/2006/math" xmlns:v="urn:schemas-microsoft-com:vml" xmlns:wp14="http://schemas.microsoft.com/office/word/2010/wordprocessingDrawing" xmlns:wp="http://schemas.openxmlformats.org/drawingml/2006/wordprocessingDrawing" xmlns:w10="urn:schemas-microsoft-com:office:word" xmlns:w="http://schemas.openxmlformats.org/wordprocessingml/2006/main" xmlns:w14="http://schemas.microsoft.com/office/word/2010/wordml" xmlns:wpg="http://schemas.microsoft.com/office/word/2010/wordprocessingGroup" xmlns:wpi="http://schemas.microsoft.com/office/word/2010/wordprocessingInk" xmlns:wne="http://schemas.microsoft.com/office/word/2006/wordml" xmlns:wps="http://schemas.microsoft.com/office/word/2010/wordprocessingShape" mc:Ignorable="w14 wp14">
   <w:endnote w:type="separator" w:id="-1">
     <w:p>
       <w:pPr>
@@ -1112,7 +1192,7 @@
 </file>
 
 <file path=word/footnotes.xml><?xml version="1.0" encoding="utf-8"?>
-<w:footnotes xmlns:ve="http://schemas.openxmlformats.org/markup-compatibility/2006" xmlns:o="urn:schemas-microsoft-com:office:office" xmlns:r="http://schemas.openxmlformats.org/officeDocument/2006/relationships" xmlns:m="http://schemas.openxmlformats.org/officeDocument/2006/math" xmlns:v="urn:schemas-microsoft-com:vml" xmlns:wp="http://schemas.openxmlformats.org/drawingml/2006/wordprocessingDrawing" xmlns:w10="urn:schemas-microsoft-com:office:word" xmlns:w="http://schemas.openxmlformats.org/wordprocessingml/2006/main" xmlns:wne="http://schemas.microsoft.com/office/word/2006/wordml">
+<w:footnotes xmlns:wpc="http://schemas.microsoft.com/office/word/2010/wordprocessingCanvas" xmlns:mc="http://schemas.openxmlformats.org/markup-compatibility/2006" xmlns:o="urn:schemas-microsoft-com:office:office" xmlns:r="http://schemas.openxmlformats.org/officeDocument/2006/relationships" xmlns:m="http://schemas.openxmlformats.org/officeDocument/2006/math" xmlns:v="urn:schemas-microsoft-com:vml" xmlns:wp14="http://schemas.microsoft.com/office/word/2010/wordprocessingDrawing" xmlns:wp="http://schemas.openxmlformats.org/drawingml/2006/wordprocessingDrawing" xmlns:w10="urn:schemas-microsoft-com:office:word" xmlns:w="http://schemas.openxmlformats.org/wordprocessingml/2006/main" xmlns:w14="http://schemas.microsoft.com/office/word/2010/wordml" xmlns:wpg="http://schemas.microsoft.com/office/word/2010/wordprocessingGroup" xmlns:wpi="http://schemas.microsoft.com/office/word/2010/wordprocessingInk" xmlns:wne="http://schemas.microsoft.com/office/word/2006/wordml" xmlns:wps="http://schemas.microsoft.com/office/word/2010/wordprocessingShape" mc:Ignorable="w14 wp14">
   <w:footnote w:type="separator" w:id="-1">
     <w:p>
       <w:pPr>
@@ -1137,7 +1217,7 @@
 </file>
 
 <file path=word/header1.xml><?xml version="1.0" encoding="utf-8"?>
-<w:hdr xmlns:ve="http://schemas.openxmlformats.org/markup-compatibility/2006" xmlns:o="urn:schemas-microsoft-com:office:office" xmlns:r="http://schemas.openxmlformats.org/officeDocument/2006/relationships" xmlns:m="http://schemas.openxmlformats.org/officeDocument/2006/math" xmlns:v="urn:schemas-microsoft-com:vml" xmlns:wp="http://schemas.openxmlformats.org/drawingml/2006/wordprocessingDrawing" xmlns:w10="urn:schemas-microsoft-com:office:word" xmlns:w="http://schemas.openxmlformats.org/wordprocessingml/2006/main" xmlns:wne="http://schemas.microsoft.com/office/word/2006/wordml">
+<w:hdr xmlns:wpc="http://schemas.microsoft.com/office/word/2010/wordprocessingCanvas" xmlns:mc="http://schemas.openxmlformats.org/markup-compatibility/2006" xmlns:o="urn:schemas-microsoft-com:office:office" xmlns:r="http://schemas.openxmlformats.org/officeDocument/2006/relationships" xmlns:m="http://schemas.openxmlformats.org/officeDocument/2006/math" xmlns:v="urn:schemas-microsoft-com:vml" xmlns:wp14="http://schemas.microsoft.com/office/word/2010/wordprocessingDrawing" xmlns:wp="http://schemas.openxmlformats.org/drawingml/2006/wordprocessingDrawing" xmlns:w10="urn:schemas-microsoft-com:office:word" xmlns:w="http://schemas.openxmlformats.org/wordprocessingml/2006/main" xmlns:w14="http://schemas.microsoft.com/office/word/2010/wordml" xmlns:wpg="http://schemas.microsoft.com/office/word/2010/wordprocessingGroup" xmlns:wpi="http://schemas.microsoft.com/office/word/2010/wordprocessingInk" xmlns:wne="http://schemas.microsoft.com/office/word/2006/wordml" xmlns:wps="http://schemas.microsoft.com/office/word/2010/wordprocessingShape" mc:Ignorable="w14 wp14">
   <w:p>
     <w:pPr>
       <w:pStyle w:val="Sidhuvud"/>
@@ -1176,7 +1256,7 @@
 </file>
 
 <file path=word/numbering.xml><?xml version="1.0" encoding="utf-8"?>
-<w:numbering xmlns:ve="http://schemas.openxmlformats.org/markup-compatibility/2006" xmlns:o="urn:schemas-microsoft-com:office:office" xmlns:r="http://schemas.openxmlformats.org/officeDocument/2006/relationships" xmlns:m="http://schemas.openxmlformats.org/officeDocument/2006/math" xmlns:v="urn:schemas-microsoft-com:vml" xmlns:wp="http://schemas.openxmlformats.org/drawingml/2006/wordprocessingDrawing" xmlns:w10="urn:schemas-microsoft-com:office:word" xmlns:w="http://schemas.openxmlformats.org/wordprocessingml/2006/main" xmlns:wne="http://schemas.microsoft.com/office/word/2006/wordml">
+<w:numbering xmlns:wpc="http://schemas.microsoft.com/office/word/2010/wordprocessingCanvas" xmlns:mc="http://schemas.openxmlformats.org/markup-compatibility/2006" xmlns:o="urn:schemas-microsoft-com:office:office" xmlns:r="http://schemas.openxmlformats.org/officeDocument/2006/relationships" xmlns:m="http://schemas.openxmlformats.org/officeDocument/2006/math" xmlns:v="urn:schemas-microsoft-com:vml" xmlns:wp14="http://schemas.microsoft.com/office/word/2010/wordprocessingDrawing" xmlns:wp="http://schemas.openxmlformats.org/drawingml/2006/wordprocessingDrawing" xmlns:w10="urn:schemas-microsoft-com:office:word" xmlns:w="http://schemas.openxmlformats.org/wordprocessingml/2006/main" xmlns:w14="http://schemas.microsoft.com/office/word/2010/wordml" xmlns:wpg="http://schemas.microsoft.com/office/word/2010/wordprocessingGroup" xmlns:wpi="http://schemas.microsoft.com/office/word/2010/wordprocessingInk" xmlns:wne="http://schemas.microsoft.com/office/word/2006/wordml" xmlns:wps="http://schemas.microsoft.com/office/word/2010/wordprocessingShape" mc:Ignorable="w14 wp14">
   <w:abstractNum w:abstractNumId="0">
     <w:nsid w:val="791747A8"/>
     <w:multiLevelType w:val="multilevel"/>
@@ -1297,7 +1377,7 @@
 </file>
 
 <file path=word/styles.xml><?xml version="1.0" encoding="utf-8"?>
-<w:styles xmlns:r="http://schemas.openxmlformats.org/officeDocument/2006/relationships" xmlns:w="http://schemas.openxmlformats.org/wordprocessingml/2006/main">
+<w:styles xmlns:mc="http://schemas.openxmlformats.org/markup-compatibility/2006" xmlns:r="http://schemas.openxmlformats.org/officeDocument/2006/relationships" xmlns:w="http://schemas.openxmlformats.org/wordprocessingml/2006/main" xmlns:w14="http://schemas.microsoft.com/office/word/2010/wordml" mc:Ignorable="w14">
   <w:docDefaults>
     <w:rPrDefault>
       <w:rPr>
@@ -1515,7 +1595,6 @@
     <w:uiPriority w:val="99"/>
     <w:semiHidden/>
     <w:unhideWhenUsed/>
-    <w:qFormat/>
     <w:tblPr>
       <w:tblInd w:w="0" w:type="dxa"/>
       <w:tblCellMar>
@@ -1695,6 +1774,196 @@
       <w:sz w:val="16"/>
       <w:szCs w:val="16"/>
     </w:rPr>
+  </w:style>
+</w:styles>
+</file>
+
+<file path=word/stylesWithEffects.xml><?xml version="1.0" encoding="utf-8"?>
+<w:styles xmlns:wpc="http://schemas.microsoft.com/office/word/2010/wordprocessingCanvas" xmlns:mc="http://schemas.openxmlformats.org/markup-compatibility/2006" xmlns:o="urn:schemas-microsoft-com:office:office" xmlns:r="http://schemas.openxmlformats.org/officeDocument/2006/relationships" xmlns:m="http://schemas.openxmlformats.org/officeDocument/2006/math" xmlns:v="urn:schemas-microsoft-com:vml" xmlns:wp14="http://schemas.microsoft.com/office/word/2010/wordprocessingDrawing" xmlns:wp="http://schemas.openxmlformats.org/drawingml/2006/wordprocessingDrawing" xmlns:w10="urn:schemas-microsoft-com:office:word" xmlns:w="http://schemas.openxmlformats.org/wordprocessingml/2006/main" xmlns:w14="http://schemas.microsoft.com/office/word/2010/wordml" xmlns:wpg="http://schemas.microsoft.com/office/word/2010/wordprocessingGroup" xmlns:wpi="http://schemas.microsoft.com/office/word/2010/wordprocessingInk" xmlns:wne="http://schemas.microsoft.com/office/word/2006/wordml" xmlns:wps="http://schemas.microsoft.com/office/word/2010/wordprocessingShape" mc:Ignorable="w14 wp14">
+  <w:docDefaults>
+    <w:rPrDefault>
+      <w:rPr>
+        <w:rFonts w:asciiTheme="minorHAnsi" w:eastAsiaTheme="minorEastAsia" w:hAnsiTheme="minorHAnsi" w:cstheme="minorBidi"/>
+        <w:sz w:val="22"/>
+        <w:szCs w:val="22"/>
+        <w:lang w:val="sv-SE" w:eastAsia="sv-SE" w:bidi="ar-SA"/>
+      </w:rPr>
+    </w:rPrDefault>
+    <w:pPrDefault>
+      <w:pPr>
+        <w:spacing w:after="200" w:line="276" w:lineRule="auto"/>
+      </w:pPr>
+    </w:pPrDefault>
+  </w:docDefaults>
+  <w:latentStyles w:defLockedState="0" w:defUIPriority="99" w:defSemiHidden="1" w:defUnhideWhenUsed="1" w:defQFormat="0" w:count="267">
+    <w:lsdException w:name="Normal" w:semiHidden="0" w:uiPriority="0" w:unhideWhenUsed="0" w:qFormat="1"/>
+    <w:lsdException w:name="heading 1" w:semiHidden="0" w:uiPriority="9" w:unhideWhenUsed="0" w:qFormat="1"/>
+    <w:lsdException w:name="heading 2" w:uiPriority="9" w:qFormat="1"/>
+    <w:lsdException w:name="heading 3" w:uiPriority="9" w:qFormat="1"/>
+    <w:lsdException w:name="heading 4" w:uiPriority="9" w:qFormat="1"/>
+    <w:lsdException w:name="heading 5" w:uiPriority="9" w:qFormat="1"/>
+    <w:lsdException w:name="heading 6" w:uiPriority="9" w:qFormat="1"/>
+    <w:lsdException w:name="heading 7" w:uiPriority="9" w:qFormat="1"/>
+    <w:lsdException w:name="heading 8" w:uiPriority="9" w:qFormat="1"/>
+    <w:lsdException w:name="heading 9" w:uiPriority="9" w:qFormat="1"/>
+    <w:lsdException w:name="toc 1" w:uiPriority="39"/>
+    <w:lsdException w:name="toc 2" w:uiPriority="39"/>
+    <w:lsdException w:name="toc 3" w:uiPriority="39"/>
+    <w:lsdException w:name="toc 4" w:uiPriority="39"/>
+    <w:lsdException w:name="toc 5" w:uiPriority="39"/>
+    <w:lsdException w:name="toc 6" w:uiPriority="39"/>
+    <w:lsdException w:name="toc 7" w:uiPriority="39"/>
+    <w:lsdException w:name="toc 8" w:uiPriority="39"/>
+    <w:lsdException w:name="toc 9" w:uiPriority="39"/>
+    <w:lsdException w:name="caption" w:uiPriority="35" w:qFormat="1"/>
+    <w:lsdException w:name="Title" w:semiHidden="0" w:uiPriority="10" w:unhideWhenUsed="0" w:qFormat="1"/>
+    <w:lsdException w:name="Default Paragraph Font" w:uiPriority="1"/>
+    <w:lsdException w:name="Subtitle" w:semiHidden="0" w:uiPriority="11" w:unhideWhenUsed="0" w:qFormat="1"/>
+    <w:lsdException w:name="Strong" w:semiHidden="0" w:uiPriority="22" w:unhideWhenUsed="0" w:qFormat="1"/>
+    <w:lsdException w:name="Emphasis" w:semiHidden="0" w:uiPriority="20" w:unhideWhenUsed="0" w:qFormat="1"/>
+    <w:lsdException w:name="Table Grid" w:semiHidden="0" w:uiPriority="59" w:unhideWhenUsed="0"/>
+    <w:lsdException w:name="Placeholder Text" w:unhideWhenUsed="0"/>
+    <w:lsdException w:name="No Spacing" w:semiHidden="0" w:uiPriority="1" w:unhideWhenUsed="0" w:qFormat="1"/>
+    <w:lsdException w:name="Light Shading" w:semiHidden="0" w:uiPriority="60" w:unhideWhenUsed="0"/>
+    <w:lsdException w:name="Light List" w:semiHidden="0" w:uiPriority="61" w:unhideWhenUsed="0"/>
+    <w:lsdException w:name="Light Grid" w:semiHidden="0" w:uiPriority="62" w:unhideWhenUsed="0"/>
+    <w:lsdException w:name="Medium Shading 1" w:semiHidden="0" w:uiPriority="63" w:unhideWhenUsed="0"/>
+    <w:lsdException w:name="Medium Shading 2" w:semiHidden="0" w:uiPriority="64" w:unhideWhenUsed="0"/>
+    <w:lsdException w:name="Medium List 1" w:semiHidden="0" w:uiPriority="65" w:unhideWhenUsed="0"/>
+    <w:lsdException w:name="Medium List 2" w:semiHidden="0" w:uiPriority="66" w:unhideWhenUsed="0"/>
+    <w:lsdException w:name="Medium Grid 1" w:semiHidden="0" w:uiPriority="67" w:unhideWhenUsed="0"/>
+    <w:lsdException w:name="Medium Grid 2" w:semiHidden="0" w:uiPriority="68" w:unhideWhenUsed="0"/>
+    <w:lsdException w:name="Medium Grid 3" w:semiHidden="0" w:uiPriority="69" w:unhideWhenUsed="0"/>
+    <w:lsdException w:name="Dark List" w:semiHidden="0" w:uiPriority="70" w:unhideWhenUsed="0"/>
+    <w:lsdException w:name="Colorful Shading" w:semiHidden="0" w:uiPriority="71" w:unhideWhenUsed="0"/>
+    <w:lsdException w:name="Colorful List" w:semiHidden="0" w:uiPriority="72" w:unhideWhenUsed="0"/>
+    <w:lsdException w:name="Colorful Grid" w:semiHidden="0" w:uiPriority="73" w:unhideWhenUsed="0"/>
+    <w:lsdException w:name="Light Shading Accent 1" w:semiHidden="0" w:uiPriority="60" w:unhideWhenUsed="0"/>
+    <w:lsdException w:name="Light List Accent 1" w:semiHidden="0" w:uiPriority="61" w:unhideWhenUsed="0"/>
+    <w:lsdException w:name="Light Grid Accent 1" w:semiHidden="0" w:uiPriority="62" w:unhideWhenUsed="0"/>
+    <w:lsdException w:name="Medium Shading 1 Accent 1" w:semiHidden="0" w:uiPriority="63" w:unhideWhenUsed="0"/>
+    <w:lsdException w:name="Medium Shading 2 Accent 1" w:semiHidden="0" w:uiPriority="64" w:unhideWhenUsed="0"/>
+    <w:lsdException w:name="Medium List 1 Accent 1" w:semiHidden="0" w:uiPriority="65" w:unhideWhenUsed="0"/>
+    <w:lsdException w:name="Revision" w:unhideWhenUsed="0"/>
+    <w:lsdException w:name="List Paragraph" w:semiHidden="0" w:uiPriority="34" w:unhideWhenUsed="0" w:qFormat="1"/>
+    <w:lsdException w:name="Quote" w:semiHidden="0" w:uiPriority="29" w:unhideWhenUsed="0" w:qFormat="1"/>
+    <w:lsdException w:name="Intense Quote" w:semiHidden="0" w:uiPriority="30" w:unhideWhenUsed="0" w:qFormat="1"/>
+    <w:lsdException w:name="Medium List 2 Accent 1" w:semiHidden="0" w:uiPriority="66" w:unhideWhenUsed="0"/>
+    <w:lsdException w:name="Medium Grid 1 Accent 1" w:semiHidden="0" w:uiPriority="67" w:unhideWhenUsed="0"/>
+    <w:lsdException w:name="Medium Grid 2 Accent 1" w:semiHidden="0" w:uiPriority="68" w:unhideWhenUsed="0"/>
+    <w:lsdException w:name="Medium Grid 3 Accent 1" w:semiHidden="0" w:uiPriority="69" w:unhideWhenUsed="0"/>
+    <w:lsdException w:name="Dark List Accent 1" w:semiHidden="0" w:uiPriority="70" w:unhideWhenUsed="0"/>
+    <w:lsdException w:name="Colorful Shading Accent 1" w:semiHidden="0" w:uiPriority="71" w:unhideWhenUsed="0"/>
+    <w:lsdException w:name="Colorful List Accent 1" w:semiHidden="0" w:uiPriority="72" w:unhideWhenUsed="0"/>
+    <w:lsdException w:name="Colorful Grid Accent 1" w:semiHidden="0" w:uiPriority="73" w:unhideWhenUsed="0"/>
+    <w:lsdException w:name="Light Shading Accent 2" w:semiHidden="0" w:uiPriority="60" w:unhideWhenUsed="0"/>
+    <w:lsdException w:name="Light List Accent 2" w:semiHidden="0" w:uiPriority="61" w:unhideWhenUsed="0"/>
+    <w:lsdException w:name="Light Grid Accent 2" w:semiHidden="0" w:uiPriority="62" w:unhideWhenUsed="0"/>
+    <w:lsdException w:name="Medium Shading 1 Accent 2" w:semiHidden="0" w:uiPriority="63" w:unhideWhenUsed="0"/>
+    <w:lsdException w:name="Medium Shading 2 Accent 2" w:semiHidden="0" w:uiPriority="64" w:unhideWhenUsed="0"/>
+    <w:lsdException w:name="Medium List 1 Accent 2" w:semiHidden="0" w:uiPriority="65" w:unhideWhenUsed="0"/>
+    <w:lsdException w:name="Medium List 2 Accent 2" w:semiHidden="0" w:uiPriority="66" w:unhideWhenUsed="0"/>
+    <w:lsdException w:name="Medium Grid 1 Accent 2" w:semiHidden="0" w:uiPriority="67" w:unhideWhenUsed="0"/>
+    <w:lsdException w:name="Medium Grid 2 Accent 2" w:semiHidden="0" w:uiPriority="68" w:unhideWhenUsed="0"/>
+    <w:lsdException w:name="Medium Grid 3 Accent 2" w:semiHidden="0" w:uiPriority="69" w:unhideWhenUsed="0"/>
+    <w:lsdException w:name="Dark List Accent 2" w:semiHidden="0" w:uiPriority="70" w:unhideWhenUsed="0"/>
+    <w:lsdException w:name="Colorful Shading Accent 2" w:semiHidden="0" w:uiPriority="71" w:unhideWhenUsed="0"/>
+    <w:lsdException w:name="Colorful List Accent 2" w:semiHidden="0" w:uiPriority="72" w:unhideWhenUsed="0"/>
+    <w:lsdException w:name="Colorful Grid Accent 2" w:semiHidden="0" w:uiPriority="73" w:unhideWhenUsed="0"/>
+    <w:lsdException w:name="Light Shading Accent 3" w:semiHidden="0" w:uiPriority="60" w:unhideWhenUsed="0"/>
+    <w:lsdException w:name="Light List Accent 3" w:semiHidden="0" w:uiPriority="61" w:unhideWhenUsed="0"/>
+    <w:lsdException w:name="Light Grid Accent 3" w:semiHidden="0" w:uiPriority="62" w:unhideWhenUsed="0"/>
+    <w:lsdException w:name="Medium Shading 1 Accent 3" w:semiHidden="0" w:uiPriority="63" w:unhideWhenUsed="0"/>
+    <w:lsdException w:name="Medium Shading 2 Accent 3" w:semiHidden="0" w:uiPriority="64" w:unhideWhenUsed="0"/>
+    <w:lsdException w:name="Medium List 1 Accent 3" w:semiHidden="0" w:uiPriority="65" w:unhideWhenUsed="0"/>
+    <w:lsdException w:name="Medium List 2 Accent 3" w:semiHidden="0" w:uiPriority="66" w:unhideWhenUsed="0"/>
+    <w:lsdException w:name="Medium Grid 1 Accent 3" w:semiHidden="0" w:uiPriority="67" w:unhideWhenUsed="0"/>
+    <w:lsdException w:name="Medium Grid 2 Accent 3" w:semiHidden="0" w:uiPriority="68" w:unhideWhenUsed="0"/>
+    <w:lsdException w:name="Medium Grid 3 Accent 3" w:semiHidden="0" w:uiPriority="69" w:unhideWhenUsed="0"/>
+    <w:lsdException w:name="Dark List Accent 3" w:semiHidden="0" w:uiPriority="70" w:unhideWhenUsed="0"/>
+    <w:lsdException w:name="Colorful Shading Accent 3" w:semiHidden="0" w:uiPriority="71" w:unhideWhenUsed="0"/>
+    <w:lsdException w:name="Colorful List Accent 3" w:semiHidden="0" w:uiPriority="72" w:unhideWhenUsed="0"/>
+    <w:lsdException w:name="Colorful Grid Accent 3" w:semiHidden="0" w:uiPriority="73" w:unhideWhenUsed="0"/>
+    <w:lsdException w:name="Light Shading Accent 4" w:semiHidden="0" w:uiPriority="60" w:unhideWhenUsed="0"/>
+    <w:lsdException w:name="Light List Accent 4" w:semiHidden="0" w:uiPriority="61" w:unhideWhenUsed="0"/>
+    <w:lsdException w:name="Light Grid Accent 4" w:semiHidden="0" w:uiPriority="62" w:unhideWhenUsed="0"/>
+    <w:lsdException w:name="Medium Shading 1 Accent 4" w:semiHidden="0" w:uiPriority="63" w:unhideWhenUsed="0"/>
+    <w:lsdException w:name="Medium Shading 2 Accent 4" w:semiHidden="0" w:uiPriority="64" w:unhideWhenUsed="0"/>
+    <w:lsdException w:name="Medium List 1 Accent 4" w:semiHidden="0" w:uiPriority="65" w:unhideWhenUsed="0"/>
+    <w:lsdException w:name="Medium List 2 Accent 4" w:semiHidden="0" w:uiPriority="66" w:unhideWhenUsed="0"/>
+    <w:lsdException w:name="Medium Grid 1 Accent 4" w:semiHidden="0" w:uiPriority="67" w:unhideWhenUsed="0"/>
+    <w:lsdException w:name="Medium Grid 2 Accent 4" w:semiHidden="0" w:uiPriority="68" w:unhideWhenUsed="0"/>
+    <w:lsdException w:name="Medium Grid 3 Accent 4" w:semiHidden="0" w:uiPriority="69" w:unhideWhenUsed="0"/>
+    <w:lsdException w:name="Dark List Accent 4" w:semiHidden="0" w:uiPriority="70" w:unhideWhenUsed="0"/>
+    <w:lsdException w:name="Colorful Shading Accent 4" w:semiHidden="0" w:uiPriority="71" w:unhideWhenUsed="0"/>
+    <w:lsdException w:name="Colorful List Accent 4" w:semiHidden="0" w:uiPriority="72" w:unhideWhenUsed="0"/>
+    <w:lsdException w:name="Colorful Grid Accent 4" w:semiHidden="0" w:uiPriority="73" w:unhideWhenUsed="0"/>
+    <w:lsdException w:name="Light Shading Accent 5" w:semiHidden="0" w:uiPriority="60" w:unhideWhenUsed="0"/>
+    <w:lsdException w:name="Light List Accent 5" w:semiHidden="0" w:uiPriority="61" w:unhideWhenUsed="0"/>
+    <w:lsdException w:name="Light Grid Accent 5" w:semiHidden="0" w:uiPriority="62" w:unhideWhenUsed="0"/>
+    <w:lsdException w:name="Medium Shading 1 Accent 5" w:semiHidden="0" w:uiPriority="63" w:unhideWhenUsed="0"/>
+    <w:lsdException w:name="Medium Shading 2 Accent 5" w:semiHidden="0" w:uiPriority="64" w:unhideWhenUsed="0"/>
+    <w:lsdException w:name="Medium List 1 Accent 5" w:semiHidden="0" w:uiPriority="65" w:unhideWhenUsed="0"/>
+    <w:lsdException w:name="Medium List 2 Accent 5" w:semiHidden="0" w:uiPriority="66" w:unhideWhenUsed="0"/>
+    <w:lsdException w:name="Medium Grid 1 Accent 5" w:semiHidden="0" w:uiPriority="67" w:unhideWhenUsed="0"/>
+    <w:lsdException w:name="Medium Grid 2 Accent 5" w:semiHidden="0" w:uiPriority="68" w:unhideWhenUsed="0"/>
+    <w:lsdException w:name="Medium Grid 3 Accent 5" w:semiHidden="0" w:uiPriority="69" w:unhideWhenUsed="0"/>
+    <w:lsdException w:name="Dark List Accent 5" w:semiHidden="0" w:uiPriority="70" w:unhideWhenUsed="0"/>
+    <w:lsdException w:name="Colorful Shading Accent 5" w:semiHidden="0" w:uiPriority="71" w:unhideWhenUsed="0"/>
+    <w:lsdException w:name="Colorful List Accent 5" w:semiHidden="0" w:uiPriority="72" w:unhideWhenUsed="0"/>
+    <w:lsdException w:name="Colorful Grid Accent 5" w:semiHidden="0" w:uiPriority="73" w:unhideWhenUsed="0"/>
+    <w:lsdException w:name="Light Shading Accent 6" w:semiHidden="0" w:uiPriority="60" w:unhideWhenUsed="0"/>
+    <w:lsdException w:name="Light List Accent 6" w:semiHidden="0" w:uiPriority="61" w:unhideWhenUsed="0"/>
+    <w:lsdException w:name="Light Grid Accent 6" w:semiHidden="0" w:uiPriority="62" w:unhideWhenUsed="0"/>
+    <w:lsdException w:name="Medium Shading 1 Accent 6" w:semiHidden="0" w:uiPriority="63" w:unhideWhenUsed="0"/>
+    <w:lsdException w:name="Medium Shading 2 Accent 6" w:semiHidden="0" w:uiPriority="64" w:unhideWhenUsed="0"/>
+    <w:lsdException w:name="Medium List 1 Accent 6" w:semiHidden="0" w:uiPriority="65" w:unhideWhenUsed="0"/>
+    <w:lsdException w:name="Medium List 2 Accent 6" w:semiHidden="0" w:uiPriority="66" w:unhideWhenUsed="0"/>
+    <w:lsdException w:name="Medium Grid 1 Accent 6" w:semiHidden="0" w:uiPriority="67" w:unhideWhenUsed="0"/>
+    <w:lsdException w:name="Medium Grid 2 Accent 6" w:semiHidden="0" w:uiPriority="68" w:unhideWhenUsed="0"/>
+    <w:lsdException w:name="Medium Grid 3 Accent 6" w:semiHidden="0" w:uiPriority="69" w:unhideWhenUsed="0"/>
+    <w:lsdException w:name="Dark List Accent 6" w:semiHidden="0" w:uiPriority="70" w:unhideWhenUsed="0"/>
+    <w:lsdException w:name="Colorful Shading Accent 6" w:semiHidden="0" w:uiPriority="71" w:unhideWhenUsed="0"/>
+    <w:lsdException w:name="Colorful List Accent 6" w:semiHidden="0" w:uiPriority="72" w:unhideWhenUsed="0"/>
+    <w:lsdException w:name="Colorful Grid Accent 6" w:semiHidden="0" w:uiPriority="73" w:unhideWhenUsed="0"/>
+    <w:lsdException w:name="Subtle Emphasis" w:semiHidden="0" w:uiPriority="19" w:unhideWhenUsed="0" w:qFormat="1"/>
+    <w:lsdException w:name="Intense Emphasis" w:semiHidden="0" w:uiPriority="21" w:unhideWhenUsed="0" w:qFormat="1"/>
+    <w:lsdException w:name="Subtle Reference" w:semiHidden="0" w:uiPriority="31" w:unhideWhenUsed="0" w:qFormat="1"/>
+    <w:lsdException w:name="Intense Reference" w:semiHidden="0" w:uiPriority="32" w:unhideWhenUsed="0" w:qFormat="1"/>
+    <w:lsdException w:name="Book Title" w:semiHidden="0" w:uiPriority="33" w:unhideWhenUsed="0" w:qFormat="1"/>
+    <w:lsdException w:name="Bibliography" w:uiPriority="37"/>
+    <w:lsdException w:name="TOC Heading" w:uiPriority="39" w:qFormat="1"/>
+  </w:latentStyles>
+  <w:style w:type="paragraph" w:default="1" w:styleId="Normal">
+    <w:name w:val="Normal"/>
+    <w:qFormat/>
+  </w:style>
+  <w:style w:type="character" w:default="1" w:styleId="Standardstycketeckensnitt">
+    <w:name w:val="Default Paragraph Font"/>
+    <w:uiPriority w:val="1"/>
+    <w:semiHidden/>
+    <w:unhideWhenUsed/>
+  </w:style>
+  <w:style w:type="table" w:default="1" w:styleId="Normaltabell">
+    <w:name w:val="Normal Table"/>
+    <w:uiPriority w:val="99"/>
+    <w:semiHidden/>
+    <w:unhideWhenUsed/>
+    <w:tblPr>
+      <w:tblInd w:w="0" w:type="dxa"/>
+      <w:tblCellMar>
+        <w:top w:w="0" w:type="dxa"/>
+        <w:left w:w="108" w:type="dxa"/>
+        <w:bottom w:w="0" w:type="dxa"/>
+        <w:right w:w="108" w:type="dxa"/>
+      </w:tblCellMar>
+    </w:tblPr>
+  </w:style>
+  <w:style w:type="numbering" w:default="1" w:styleId="Ingenlista">
+    <w:name w:val="No List"/>
+    <w:uiPriority w:val="99"/>
+    <w:semiHidden/>
+    <w:unhideWhenUsed/>
   </w:style>
 </w:styles>
 </file>

</xml_diff>